<commit_message>
Update Imprimir 14_10_2025 V.1.1.0.docx
</commit_message>
<xml_diff>
--- a/Imprimir/Imprimir 14_10_2025 V.1.1.0.docx
+++ b/Imprimir/Imprimir 14_10_2025 V.1.1.0.docx
@@ -2565,14 +2565,24 @@
           <w:lang w:val="es-MX"/>
         </w:rPr>
       </w:pPr>
-      <w:r>
-        <w:rPr>
-          <w:rFonts w:ascii="Arial" w:hAnsi="Arial" w:cs="Arial"/>
-          <w:sz w:val="24"/>
-          <w:szCs w:val="24"/>
-          <w:lang w:val="es-MX"/>
-        </w:rPr>
-        <w:lastRenderedPageBreak/>
+    </w:p>
+    <w:p>
+      <w:pPr>
+        <w:jc w:val="both"/>
+        <w:rPr>
+          <w:rFonts w:ascii="Arial" w:hAnsi="Arial" w:cs="Arial"/>
+          <w:sz w:val="24"/>
+          <w:szCs w:val="24"/>
+          <w:lang w:val="es-MX"/>
+        </w:rPr>
+      </w:pPr>
+      <w:r>
+        <w:rPr>
+          <w:rFonts w:ascii="Arial" w:hAnsi="Arial" w:cs="Arial"/>
+          <w:sz w:val="24"/>
+          <w:szCs w:val="24"/>
+          <w:lang w:val="es-MX"/>
+        </w:rPr>
         <w:t>RF3.</w:t>
       </w:r>
       <w:r>
@@ -3403,6 +3413,7 @@
         </w:numPr>
         <w:spacing w:after="8" w:line="248" w:lineRule="auto"/>
         <w:ind w:left="360"/>
+        <w:jc w:val="both"/>
         <w:rPr>
           <w:rFonts w:ascii="Arial" w:eastAsiaTheme="majorEastAsia" w:hAnsi="Arial" w:cs="Arial"/>
           <w:b/>
@@ -3427,6 +3438,7 @@
     <w:p>
       <w:pPr>
         <w:spacing w:after="8" w:line="248" w:lineRule="auto"/>
+        <w:jc w:val="both"/>
         <w:rPr>
           <w:rFonts w:ascii="Arial" w:eastAsiaTheme="majorEastAsia" w:hAnsi="Arial" w:cs="Arial"/>
           <w:sz w:val="24"/>
@@ -3438,6 +3450,7 @@
     <w:p>
       <w:pPr>
         <w:spacing w:after="8" w:line="248" w:lineRule="auto"/>
+        <w:jc w:val="both"/>
         <w:rPr>
           <w:rFonts w:ascii="Arial" w:eastAsiaTheme="majorEastAsia" w:hAnsi="Arial" w:cs="Arial"/>
           <w:sz w:val="24"/>
@@ -3458,6 +3471,7 @@
     <w:p>
       <w:pPr>
         <w:spacing w:after="8" w:line="248" w:lineRule="auto"/>
+        <w:jc w:val="both"/>
         <w:rPr>
           <w:rFonts w:ascii="Arial" w:eastAsiaTheme="majorEastAsia" w:hAnsi="Arial" w:cs="Arial"/>
           <w:sz w:val="24"/>
@@ -3469,6 +3483,7 @@
     <w:p>
       <w:pPr>
         <w:spacing w:after="8" w:line="248" w:lineRule="auto"/>
+        <w:jc w:val="both"/>
         <w:rPr>
           <w:rStyle w:val="Textoennegrita"/>
           <w:rFonts w:ascii="Arial" w:eastAsiaTheme="majorEastAsia" w:hAnsi="Arial" w:cs="Arial"/>
@@ -3532,6 +3547,8 @@
         <w:rPr>
           <w:rStyle w:val="Textoennegrita"/>
           <w:rFonts w:ascii="Arial" w:eastAsiaTheme="majorEastAsia" w:hAnsi="Arial" w:cs="Arial"/>
+          <w:b w:val="0"/>
+          <w:bCs w:val="0"/>
         </w:rPr>
         <w:t>4 núcleos</w:t>
       </w:r>
@@ -3545,6 +3562,8 @@
         <w:rPr>
           <w:rStyle w:val="Textoennegrita"/>
           <w:rFonts w:ascii="Arial" w:eastAsiaTheme="majorEastAsia" w:hAnsi="Arial" w:cs="Arial"/>
+          <w:b w:val="0"/>
+          <w:bCs w:val="0"/>
         </w:rPr>
         <w:t>2.4 GHz</w:t>
       </w:r>
@@ -3563,6 +3582,7 @@
           <w:numId w:val="2"/>
         </w:numPr>
         <w:spacing w:line="360" w:lineRule="auto"/>
+        <w:jc w:val="both"/>
         <w:rPr>
           <w:rStyle w:val="Textoennegrita"/>
           <w:rFonts w:ascii="Arial" w:eastAsiaTheme="majorEastAsia" w:hAnsi="Arial" w:cs="Arial"/>
@@ -3574,6 +3594,8 @@
         <w:rPr>
           <w:rStyle w:val="Textoennegrita"/>
           <w:rFonts w:ascii="Arial" w:eastAsiaTheme="majorEastAsia" w:hAnsi="Arial" w:cs="Arial"/>
+          <w:b w:val="0"/>
+          <w:bCs w:val="0"/>
         </w:rPr>
         <w:t>Memoria RAM: 8</w:t>
       </w:r>
@@ -3586,6 +3608,7 @@
           <w:numId w:val="2"/>
         </w:numPr>
         <w:spacing w:line="360" w:lineRule="auto"/>
+        <w:jc w:val="both"/>
         <w:rPr>
           <w:rFonts w:ascii="Arial" w:hAnsi="Arial" w:cs="Arial"/>
         </w:rPr>
@@ -3594,6 +3617,8 @@
         <w:rPr>
           <w:rStyle w:val="Textoennegrita"/>
           <w:rFonts w:ascii="Arial" w:eastAsiaTheme="majorEastAsia" w:hAnsi="Arial" w:cs="Arial"/>
+          <w:b w:val="0"/>
+          <w:bCs w:val="0"/>
         </w:rPr>
         <w:t>Almacenamiento (</w:t>
       </w:r>
@@ -3621,6 +3646,8 @@
         <w:rPr>
           <w:rStyle w:val="Textoennegrita"/>
           <w:rFonts w:ascii="Arial" w:eastAsiaTheme="majorEastAsia" w:hAnsi="Arial" w:cs="Arial"/>
+          <w:b w:val="0"/>
+          <w:bCs w:val="0"/>
         </w:rPr>
         <w:t>Conectividad:</w:t>
       </w:r>
@@ -3655,6 +3682,7 @@
           <w:numId w:val="5"/>
         </w:numPr>
         <w:spacing w:after="8" w:line="360" w:lineRule="auto"/>
+        <w:jc w:val="both"/>
         <w:rPr>
           <w:rFonts w:ascii="Arial" w:hAnsi="Arial" w:cs="Arial"/>
           <w:color w:val="171717" w:themeColor="background2" w:themeShade="1A"/>
@@ -3704,6 +3732,7 @@
           <w:numId w:val="5"/>
         </w:numPr>
         <w:spacing w:after="8" w:line="360" w:lineRule="auto"/>
+        <w:jc w:val="both"/>
         <w:rPr>
           <w:rFonts w:ascii="Arial" w:eastAsiaTheme="majorEastAsia" w:hAnsi="Arial" w:cs="Arial"/>
           <w:sz w:val="24"/>
@@ -3774,6 +3803,7 @@
           <w:numId w:val="5"/>
         </w:numPr>
         <w:spacing w:after="8" w:line="360" w:lineRule="auto"/>
+        <w:jc w:val="both"/>
         <w:rPr>
           <w:rFonts w:ascii="Arial" w:eastAsiaTheme="majorEastAsia" w:hAnsi="Arial" w:cs="Arial"/>
           <w:sz w:val="24"/>
@@ -3822,6 +3852,7 @@
           <w:numId w:val="5"/>
         </w:numPr>
         <w:spacing w:after="8" w:line="360" w:lineRule="auto"/>
+        <w:jc w:val="both"/>
         <w:rPr>
           <w:rFonts w:ascii="Arial" w:eastAsiaTheme="majorEastAsia" w:hAnsi="Arial" w:cs="Arial"/>
           <w:sz w:val="24"/>
@@ -3870,6 +3901,7 @@
           <w:numId w:val="5"/>
         </w:numPr>
         <w:spacing w:after="8" w:line="360" w:lineRule="auto"/>
+        <w:jc w:val="both"/>
         <w:rPr>
           <w:rFonts w:ascii="Arial" w:eastAsiaTheme="majorEastAsia" w:hAnsi="Arial" w:cs="Arial"/>
           <w:sz w:val="24"/>
@@ -3908,6 +3940,7 @@
           <w:numId w:val="5"/>
         </w:numPr>
         <w:spacing w:after="8" w:line="360" w:lineRule="auto"/>
+        <w:jc w:val="both"/>
         <w:rPr>
           <w:rStyle w:val="Textoennegrita"/>
           <w:rFonts w:ascii="Arial" w:eastAsiaTheme="majorEastAsia" w:hAnsi="Arial" w:cs="Arial"/>
@@ -3958,6 +3991,7 @@
     <w:p>
       <w:pPr>
         <w:pStyle w:val="NormalWeb"/>
+        <w:jc w:val="both"/>
         <w:rPr>
           <w:rFonts w:ascii="Arial" w:hAnsi="Arial" w:cs="Arial"/>
         </w:rPr>
@@ -3972,6 +4006,7 @@
     <w:p>
       <w:pPr>
         <w:pStyle w:val="NormalWeb"/>
+        <w:jc w:val="both"/>
         <w:rPr>
           <w:rFonts w:ascii="Arial" w:hAnsi="Arial" w:cs="Arial"/>
         </w:rPr>
@@ -4134,7 +4169,6 @@
         <w:rPr>
           <w:rFonts w:ascii="Arial" w:hAnsi="Arial" w:cs="Arial"/>
         </w:rPr>
-        <w:lastRenderedPageBreak/>
         <w:t>b)  D</w:t>
       </w:r>
       <w:r>
@@ -4167,6 +4201,7 @@
           <w:b w:val="0"/>
           <w:bCs w:val="0"/>
         </w:rPr>
+        <w:lastRenderedPageBreak/>
         <w:t>Procesador:</w:t>
       </w:r>
       <w:r>
@@ -4282,6 +4317,7 @@
         <w:pStyle w:val="Prrafodelista"/>
         <w:spacing w:after="8" w:line="248" w:lineRule="auto"/>
         <w:ind w:left="360"/>
+        <w:jc w:val="both"/>
         <w:rPr>
           <w:rFonts w:ascii="Arial" w:eastAsiaTheme="majorEastAsia" w:hAnsi="Arial" w:cs="Arial"/>
           <w:sz w:val="24"/>
@@ -4319,6 +4355,7 @@
         <w:pStyle w:val="Prrafodelista"/>
         <w:spacing w:after="8" w:line="248" w:lineRule="auto"/>
         <w:ind w:left="360"/>
+        <w:jc w:val="both"/>
         <w:rPr>
           <w:rFonts w:ascii="Arial" w:eastAsiaTheme="majorEastAsia" w:hAnsi="Arial" w:cs="Arial"/>
           <w:sz w:val="24"/>
@@ -4334,6 +4371,7 @@
           <w:ilvl w:val="0"/>
           <w:numId w:val="6"/>
         </w:numPr>
+        <w:jc w:val="both"/>
         <w:rPr>
           <w:rFonts w:ascii="Arial" w:eastAsiaTheme="majorEastAsia" w:hAnsi="Arial" w:cs="Arial"/>
           <w:sz w:val="24"/>
@@ -4363,6 +4401,7 @@
     <w:p>
       <w:pPr>
         <w:pStyle w:val="Prrafodelista"/>
+        <w:jc w:val="both"/>
         <w:rPr>
           <w:rFonts w:ascii="Arial" w:eastAsiaTheme="majorEastAsia" w:hAnsi="Arial" w:cs="Arial"/>
           <w:sz w:val="24"/>
@@ -4374,6 +4413,7 @@
     <w:p>
       <w:pPr>
         <w:pStyle w:val="Ttulo2"/>
+        <w:jc w:val="both"/>
         <w:rPr>
           <w:rFonts w:ascii="Arial" w:hAnsi="Arial" w:cs="Arial"/>
           <w:b/>
@@ -4636,7 +4676,6 @@
           <w:sz w:val="24"/>
           <w:szCs w:val="24"/>
         </w:rPr>
-        <w:lastRenderedPageBreak/>
         <w:t>¿Qué datos se deben de tomar en cuenta para realizar el alta de un alumno?</w:t>
       </w:r>
     </w:p>
@@ -4681,6 +4720,7 @@
           <w:sz w:val="24"/>
           <w:szCs w:val="24"/>
         </w:rPr>
+        <w:lastRenderedPageBreak/>
         <w:t>¿Qué datos se deben de tomar en cuenta para realizar el alta de alguna materia?</w:t>
       </w:r>
     </w:p>
@@ -5018,6 +5058,7 @@
     </w:p>
     <w:p>
       <w:pPr>
+        <w:jc w:val="both"/>
         <w:rPr>
           <w:lang w:val="es-MX"/>
         </w:rPr>

</xml_diff>